<commit_message>
Update Sr Analyst - Technical Take-home (SQL).docx
</commit_message>
<xml_diff>
--- a/tonal/Sr Analyst - Technical Take-home (SQL).docx
+++ b/tonal/Sr Analyst - Technical Take-home (SQL).docx
@@ -71,7 +71,18 @@
       <w:bookmarkStart w:id="1" w:name="_blr1jzd26kkh" w:colFirst="0" w:colLast="0"/>
       <w:bookmarkEnd w:id="1"/>
       <w:r>
-        <w:t>Applicant: [enter name]</w:t>
+        <w:t>Applicant: [</w:t>
+      </w:r>
+      <w:proofErr w:type="spellStart"/>
+      <w:r>
+        <w:t>Edima</w:t>
+      </w:r>
+      <w:proofErr w:type="spellEnd"/>
+      <w:r>
+        <w:t xml:space="preserve"> Udo</w:t>
+      </w:r>
+      <w:r>
+        <w:t>]</w:t>
       </w:r>
     </w:p>
     <w:p>
@@ -1063,14 +1074,34 @@
           <w:ilvl w:val="0"/>
           <w:numId w:val="5"/>
         </w:numPr>
-      </w:pPr>
-      <w:r>
+        <w:rPr>
+          <w:b/>
+          <w:bCs/>
+          <w:color w:val="7030A0"/>
+        </w:rPr>
+      </w:pPr>
+      <w:r>
+        <w:rPr>
+          <w:b/>
+          <w:bCs/>
+          <w:color w:val="7030A0"/>
+        </w:rPr>
         <w:lastRenderedPageBreak/>
         <w:t>Design a</w:t>
       </w:r>
       <w:r>
+        <w:rPr>
+          <w:b/>
+          <w:bCs/>
+          <w:color w:val="7030A0"/>
+        </w:rPr>
         <w:t xml:space="preserve"> simple database schema diagram on how you think these datasets are linked together</w:t>
       </w:r>
+    </w:p>
+    <w:p>
+      <w:pPr>
+        <w:pStyle w:val="ListParagraph"/>
+      </w:pPr>
     </w:p>
     <w:p>
       <w:pPr>
@@ -1078,10 +1109,123 @@
           <w:ilvl w:val="0"/>
           <w:numId w:val="5"/>
         </w:numPr>
-      </w:pPr>
-      <w:r>
+        <w:rPr>
+          <w:b/>
+          <w:bCs/>
+          <w:color w:val="7030A0"/>
+        </w:rPr>
+      </w:pPr>
+      <w:r>
+        <w:rPr>
+          <w:b/>
+          <w:bCs/>
+          <w:color w:val="7030A0"/>
+        </w:rPr>
         <w:t>How many users are in the yammer dataset? What percentage of users are active?</w:t>
       </w:r>
+    </w:p>
+    <w:p>
+      <w:pPr>
+        <w:ind w:left="720"/>
+      </w:pPr>
+      <w:r>
+        <w:t xml:space="preserve">The number of users </w:t>
+      </w:r>
+      <w:proofErr w:type="gramStart"/>
+      <w:r>
+        <w:t>are</w:t>
+      </w:r>
+      <w:proofErr w:type="gramEnd"/>
+      <w:r>
+        <w:t>:</w:t>
+      </w:r>
+      <w:r>
+        <w:t xml:space="preserve"> 19066</w:t>
+      </w:r>
+    </w:p>
+    <w:p>
+      <w:pPr>
+        <w:ind w:left="720"/>
+      </w:pPr>
+    </w:p>
+    <w:p>
+      <w:pPr>
+        <w:ind w:left="720"/>
+      </w:pPr>
+      <w:r>
+        <w:t>SQL Query</w:t>
+      </w:r>
+    </w:p>
+    <w:p>
+      <w:pPr>
+        <w:ind w:left="720"/>
+      </w:pPr>
+      <w:r>
+        <w:t xml:space="preserve">select count(distinct </w:t>
+      </w:r>
+      <w:proofErr w:type="spellStart"/>
+      <w:r>
+        <w:t>user_id</w:t>
+      </w:r>
+      <w:proofErr w:type="spellEnd"/>
+      <w:r>
+        <w:t xml:space="preserve">) from </w:t>
+      </w:r>
+      <w:proofErr w:type="spellStart"/>
+      <w:r>
+        <w:t>tutorial.yammer_users</w:t>
+      </w:r>
+      <w:proofErr w:type="spellEnd"/>
+    </w:p>
+    <w:p>
+      <w:pPr>
+        <w:ind w:left="720"/>
+      </w:pPr>
+    </w:p>
+    <w:p>
+      <w:pPr>
+        <w:ind w:left="720"/>
+      </w:pPr>
+      <w:r>
+        <w:t>The percentage of active users are:</w:t>
+      </w:r>
+      <w:r>
+        <w:t xml:space="preserve"> 49.2%</w:t>
+      </w:r>
+    </w:p>
+    <w:p>
+      <w:pPr>
+        <w:ind w:left="720"/>
+      </w:pPr>
+    </w:p>
+    <w:p>
+      <w:pPr>
+        <w:ind w:left="720"/>
+      </w:pPr>
+      <w:r>
+        <w:t>SQL Query</w:t>
+      </w:r>
+    </w:p>
+    <w:p>
+      <w:pPr>
+        <w:ind w:left="720"/>
+      </w:pPr>
+      <w:r>
+        <w:t>Select AVG(CASE WHEN state = 'active' THEN 1.0 ELSE 0 END)</w:t>
+      </w:r>
+    </w:p>
+    <w:p>
+      <w:pPr>
+        <w:ind w:left="720"/>
+      </w:pPr>
+      <w:r>
+        <w:t xml:space="preserve">From </w:t>
+      </w:r>
+      <w:proofErr w:type="spellStart"/>
+      <w:r>
+        <w:t>tutorial.yammer_users</w:t>
+      </w:r>
+      <w:proofErr w:type="spellEnd"/>
     </w:p>
     <w:p>
       <w:pPr>
@@ -1094,8 +1238,18 @@
           <w:ilvl w:val="0"/>
           <w:numId w:val="5"/>
         </w:numPr>
-      </w:pPr>
-      <w:r>
+        <w:rPr>
+          <w:b/>
+          <w:bCs/>
+          <w:color w:val="7030A0"/>
+        </w:rPr>
+      </w:pPr>
+      <w:r>
+        <w:rPr>
+          <w:b/>
+          <w:bCs/>
+          <w:color w:val="7030A0"/>
+        </w:rPr>
         <w:t>Which acquisition month drove the highest # of active users? And how many users in that month?</w:t>
       </w:r>
     </w:p>
@@ -1103,6 +1257,61 @@
       <w:pPr>
         <w:pStyle w:val="ListParagraph"/>
       </w:pPr>
+    </w:p>
+    <w:p>
+      <w:pPr>
+        <w:pStyle w:val="ListParagraph"/>
+      </w:pPr>
+      <w:r>
+        <w:t>The acquisition month that drove the highest # of active user was:</w:t>
+      </w:r>
+    </w:p>
+    <w:p>
+      <w:pPr>
+        <w:pStyle w:val="ListParagraph"/>
+      </w:pPr>
+    </w:p>
+    <w:p>
+      <w:pPr>
+        <w:pStyle w:val="ListParagraph"/>
+      </w:pPr>
+      <w:r>
+        <w:t>SQL Query</w:t>
+      </w:r>
+    </w:p>
+    <w:p>
+      <w:pPr>
+        <w:pStyle w:val="ListParagraph"/>
+      </w:pPr>
+    </w:p>
+    <w:p>
+      <w:pPr>
+        <w:pStyle w:val="ListParagraph"/>
+      </w:pPr>
+      <w:r>
+        <w:t>The number of users in</w:t>
+      </w:r>
+      <w:proofErr w:type="gramStart"/>
+      <w:r>
+        <w:t xml:space="preserve"> ..</w:t>
+      </w:r>
+      <w:proofErr w:type="gramEnd"/>
+      <w:r>
+        <w:t xml:space="preserve"> were: </w:t>
+      </w:r>
+    </w:p>
+    <w:p>
+      <w:pPr>
+        <w:pStyle w:val="ListParagraph"/>
+      </w:pPr>
+    </w:p>
+    <w:p>
+      <w:pPr>
+        <w:pStyle w:val="ListParagraph"/>
+      </w:pPr>
+      <w:r>
+        <w:t>SQL Query</w:t>
+      </w:r>
     </w:p>
     <w:p>
       <w:pPr>
@@ -1115,8 +1324,18 @@
           <w:ilvl w:val="0"/>
           <w:numId w:val="5"/>
         </w:numPr>
-      </w:pPr>
-      <w:r>
+        <w:rPr>
+          <w:b/>
+          <w:bCs/>
+          <w:color w:val="7030A0"/>
+        </w:rPr>
+      </w:pPr>
+      <w:r>
+        <w:rPr>
+          <w:b/>
+          <w:bCs/>
+          <w:color w:val="7030A0"/>
+        </w:rPr>
         <w:t>What percentage of active users have opened emails (any emails) from Yammer?</w:t>
       </w:r>
     </w:p>
@@ -1131,24 +1350,54 @@
           <w:ilvl w:val="0"/>
           <w:numId w:val="5"/>
         </w:numPr>
-      </w:pPr>
-      <w:r>
+        <w:rPr>
+          <w:b/>
+          <w:bCs/>
+          <w:color w:val="7030A0"/>
+        </w:rPr>
+      </w:pPr>
+      <w:r>
+        <w:rPr>
+          <w:b/>
+          <w:bCs/>
+          <w:color w:val="7030A0"/>
+        </w:rPr>
         <w:t xml:space="preserve">Provide the 5 most active users logging in to Yammer from the United States for </w:t>
       </w:r>
       <w:proofErr w:type="spellStart"/>
       <w:r>
+        <w:rPr>
+          <w:b/>
+          <w:bCs/>
+          <w:color w:val="7030A0"/>
+        </w:rPr>
         <w:t>company_id</w:t>
       </w:r>
       <w:proofErr w:type="spellEnd"/>
       <w:r>
+        <w:rPr>
+          <w:b/>
+          <w:bCs/>
+          <w:color w:val="7030A0"/>
+        </w:rPr>
         <w:t xml:space="preserve"> 1, 2 &amp; 4 (total of 15 </w:t>
       </w:r>
       <w:proofErr w:type="spellStart"/>
       <w:r>
+        <w:rPr>
+          <w:b/>
+          <w:bCs/>
+          <w:color w:val="7030A0"/>
+        </w:rPr>
         <w:t>user_ids</w:t>
       </w:r>
       <w:proofErr w:type="spellEnd"/>
       <w:r>
+        <w:rPr>
+          <w:b/>
+          <w:bCs/>
+          <w:color w:val="7030A0"/>
+        </w:rPr>
         <w:t>).</w:t>
       </w:r>
     </w:p>
@@ -1168,8 +1417,18 @@
           <w:ilvl w:val="0"/>
           <w:numId w:val="5"/>
         </w:numPr>
-      </w:pPr>
-      <w:r>
+        <w:rPr>
+          <w:b/>
+          <w:bCs/>
+          <w:color w:val="7030A0"/>
+        </w:rPr>
+      </w:pPr>
+      <w:r>
+        <w:rPr>
+          <w:b/>
+          <w:bCs/>
+          <w:color w:val="7030A0"/>
+        </w:rPr>
         <w:t>For the Weekly Digest emails, which weeks had the highest email open rate and click through rate and what were the rates during those weeks?</w:t>
       </w:r>
     </w:p>
@@ -1184,8 +1443,18 @@
           <w:ilvl w:val="0"/>
           <w:numId w:val="5"/>
         </w:numPr>
-      </w:pPr>
-      <w:r>
+        <w:rPr>
+          <w:b/>
+          <w:bCs/>
+          <w:color w:val="7030A0"/>
+        </w:rPr>
+      </w:pPr>
+      <w:r>
+        <w:rPr>
+          <w:b/>
+          <w:bCs/>
+          <w:color w:val="7030A0"/>
+        </w:rPr>
         <w:t>For the companies which have more than 100 English users, what is the percentage of users who have both ‘liked’ a message AND done a ‘search autocomplete’ event for each company?</w:t>
       </w:r>
     </w:p>

</xml_diff>